<commit_message>
Most of Sect.4 done; Revisited chi-square; Sect.5 done.
</commit_message>
<xml_diff>
--- a/[A] Archive/Risk assessment.docx
+++ b/[A] Archive/Risk assessment.docx
@@ -1265,10 +1265,10 @@
 </file>
 
 <file path=customXml/item1.xml><?xml version="1.0" encoding="utf-8"?>
-<ct:contentTypeSchema xmlns:ct="http://schemas.microsoft.com/office/2006/metadata/contentType" xmlns:ma="http://schemas.microsoft.com/office/2006/metadata/properties/metaAttributes" ct:_="" ma:_="" ma:contentTypeName="Document" ma:contentTypeID="0x0101007E3BDA08E1E5A249978B11231DCF019A" ma:contentTypeVersion="11" ma:contentTypeDescription="Een nieuw document maken." ma:contentTypeScope="" ma:versionID="a7ca215021bbdd190a5af84d80b652fc">
-  <xsd:schema xmlns:xsd="http://www.w3.org/2001/XMLSchema" xmlns:xs="http://www.w3.org/2001/XMLSchema" xmlns:p="http://schemas.microsoft.com/office/2006/metadata/properties" xmlns:ns2="4a4afeb0-7e72-4d51-8cf1-662855e0da1b" xmlns:ns3="63184760-ab03-4f31-8d05-e57fd1de7cd7" targetNamespace="http://schemas.microsoft.com/office/2006/metadata/properties" ma:root="true" ma:fieldsID="718f6025b888d8bdcce249ab03fa1f72" ns2:_="" ns3:_="">
-    <xsd:import namespace="4a4afeb0-7e72-4d51-8cf1-662855e0da1b"/>
-    <xsd:import namespace="63184760-ab03-4f31-8d05-e57fd1de7cd7"/>
+<ct:contentTypeSchema xmlns:ct="http://schemas.microsoft.com/office/2006/metadata/contentType" xmlns:ma="http://schemas.microsoft.com/office/2006/metadata/properties/metaAttributes" ct:_="" ma:_="" ma:contentTypeName="Document" ma:contentTypeID="0x0101004C9F4F6ABB567045B93F1D0C638A57F9" ma:contentTypeVersion="13" ma:contentTypeDescription="Een nieuw document maken." ma:contentTypeScope="" ma:versionID="d068a515c1ed1831a1655483f43bd136">
+  <xsd:schema xmlns:xsd="http://www.w3.org/2001/XMLSchema" xmlns:xs="http://www.w3.org/2001/XMLSchema" xmlns:p="http://schemas.microsoft.com/office/2006/metadata/properties" xmlns:ns2="0e881998-9419-4d13-b84d-721ac971c709" xmlns:ns3="d6a03bd9-b31b-493a-b31e-bb4432e88c75" targetNamespace="http://schemas.microsoft.com/office/2006/metadata/properties" ma:root="true" ma:fieldsID="61a36bc01df55011d34c3851fbde1e65" ns2:_="" ns3:_="">
+    <xsd:import namespace="0e881998-9419-4d13-b84d-721ac971c709"/>
+    <xsd:import namespace="d6a03bd9-b31b-493a-b31e-bb4432e88c75"/>
     <xsd:element name="properties">
       <xsd:complexType>
         <xsd:sequence>
@@ -1281,10 +1281,12 @@
                 <xsd:element ref="ns2:MediaServiceOCR" minOccurs="0"/>
                 <xsd:element ref="ns2:MediaServiceGenerationTime" minOccurs="0"/>
                 <xsd:element ref="ns2:MediaServiceEventHashCode" minOccurs="0"/>
+                <xsd:element ref="ns2:MediaLengthInSeconds" minOccurs="0"/>
                 <xsd:element ref="ns2:MediaServiceDateTaken" minOccurs="0"/>
+                <xsd:element ref="ns2:MediaServiceAutoKeyPoints" minOccurs="0"/>
+                <xsd:element ref="ns2:MediaServiceKeyPoints" minOccurs="0"/>
                 <xsd:element ref="ns2:lcf76f155ced4ddcb4097134ff3c332f" minOccurs="0"/>
                 <xsd:element ref="ns3:TaxCatchAll" minOccurs="0"/>
-                <xsd:element ref="ns2:MediaLengthInSeconds" minOccurs="0"/>
               </xsd:all>
             </xsd:complexType>
           </xsd:element>
@@ -1292,7 +1294,7 @@
       </xsd:complexType>
     </xsd:element>
   </xsd:schema>
-  <xsd:schema xmlns:xsd="http://www.w3.org/2001/XMLSchema" xmlns:xs="http://www.w3.org/2001/XMLSchema" xmlns:dms="http://schemas.microsoft.com/office/2006/documentManagement/types" xmlns:pc="http://schemas.microsoft.com/office/infopath/2007/PartnerControls" targetNamespace="4a4afeb0-7e72-4d51-8cf1-662855e0da1b" elementFormDefault="qualified">
+  <xsd:schema xmlns:xsd="http://www.w3.org/2001/XMLSchema" xmlns:xs="http://www.w3.org/2001/XMLSchema" xmlns:dms="http://schemas.microsoft.com/office/2006/documentManagement/types" xmlns:pc="http://schemas.microsoft.com/office/infopath/2007/PartnerControls" targetNamespace="0e881998-9419-4d13-b84d-721ac971c709" elementFormDefault="qualified">
     <xsd:import namespace="http://schemas.microsoft.com/office/2006/documentManagement/types"/>
     <xsd:import namespace="http://schemas.microsoft.com/office/infopath/2007/PartnerControls"/>
     <xsd:element name="MediaServiceMetadata" ma:index="8" nillable="true" ma:displayName="MediaServiceMetadata" ma:hidden="true" ma:internalName="MediaServiceMetadata" ma:readOnly="true">
@@ -1327,28 +1329,40 @@
         <xsd:restriction base="dms:Text"/>
       </xsd:simpleType>
     </xsd:element>
-    <xsd:element name="MediaServiceDateTaken" ma:index="14" nillable="true" ma:displayName="MediaServiceDateTaken" ma:hidden="true" ma:internalName="MediaServiceDateTaken" ma:readOnly="true">
+    <xsd:element name="MediaLengthInSeconds" ma:index="14" nillable="true" ma:displayName="MediaLengthInSeconds" ma:hidden="true" ma:internalName="MediaLengthInSeconds" ma:readOnly="true">
+      <xsd:simpleType>
+        <xsd:restriction base="dms:Unknown"/>
+      </xsd:simpleType>
+    </xsd:element>
+    <xsd:element name="MediaServiceDateTaken" ma:index="15" nillable="true" ma:displayName="MediaServiceDateTaken" ma:hidden="true" ma:internalName="MediaServiceDateTaken" ma:readOnly="true">
       <xsd:simpleType>
         <xsd:restriction base="dms:Text"/>
       </xsd:simpleType>
     </xsd:element>
-    <xsd:element name="lcf76f155ced4ddcb4097134ff3c332f" ma:index="16" nillable="true" ma:taxonomy="true" ma:internalName="lcf76f155ced4ddcb4097134ff3c332f" ma:taxonomyFieldName="MediaServiceImageTags" ma:displayName="Afbeeldingtags" ma:readOnly="false" ma:fieldId="{5cf76f15-5ced-4ddc-b409-7134ff3c332f}" ma:taxonomyMulti="true" ma:sspId="5eaa6d45-cff0-4e56-a5c8-0425e41e0f9b" ma:termSetId="09814cd3-568e-fe90-9814-8d621ff8fb84" ma:anchorId="fba54fb3-c3e1-fe81-a776-ca4b69148c4d" ma:open="true" ma:isKeyword="false">
+    <xsd:element name="MediaServiceAutoKeyPoints" ma:index="16" nillable="true" ma:displayName="MediaServiceAutoKeyPoints" ma:hidden="true" ma:internalName="MediaServiceAutoKeyPoints" ma:readOnly="true">
+      <xsd:simpleType>
+        <xsd:restriction base="dms:Note"/>
+      </xsd:simpleType>
+    </xsd:element>
+    <xsd:element name="MediaServiceKeyPoints" ma:index="17" nillable="true" ma:displayName="KeyPoints" ma:internalName="MediaServiceKeyPoints" ma:readOnly="true">
+      <xsd:simpleType>
+        <xsd:restriction base="dms:Note">
+          <xsd:maxLength value="255"/>
+        </xsd:restriction>
+      </xsd:simpleType>
+    </xsd:element>
+    <xsd:element name="lcf76f155ced4ddcb4097134ff3c332f" ma:index="19" nillable="true" ma:taxonomy="true" ma:internalName="lcf76f155ced4ddcb4097134ff3c332f" ma:taxonomyFieldName="MediaServiceImageTags" ma:displayName="Afbeeldingtags" ma:readOnly="false" ma:fieldId="{5cf76f15-5ced-4ddc-b409-7134ff3c332f}" ma:taxonomyMulti="true" ma:sspId="5eaa6d45-cff0-4e56-a5c8-0425e41e0f9b" ma:termSetId="09814cd3-568e-fe90-9814-8d621ff8fb84" ma:anchorId="fba54fb3-c3e1-fe81-a776-ca4b69148c4d" ma:open="true" ma:isKeyword="false">
       <xsd:complexType>
         <xsd:sequence>
           <xsd:element ref="pc:Terms" minOccurs="0" maxOccurs="1"/>
         </xsd:sequence>
       </xsd:complexType>
     </xsd:element>
-    <xsd:element name="MediaLengthInSeconds" ma:index="18" nillable="true" ma:displayName="MediaLengthInSeconds" ma:hidden="true" ma:internalName="MediaLengthInSeconds" ma:readOnly="true">
-      <xsd:simpleType>
-        <xsd:restriction base="dms:Unknown"/>
-      </xsd:simpleType>
-    </xsd:element>
   </xsd:schema>
-  <xsd:schema xmlns:xsd="http://www.w3.org/2001/XMLSchema" xmlns:xs="http://www.w3.org/2001/XMLSchema" xmlns:dms="http://schemas.microsoft.com/office/2006/documentManagement/types" xmlns:pc="http://schemas.microsoft.com/office/infopath/2007/PartnerControls" targetNamespace="63184760-ab03-4f31-8d05-e57fd1de7cd7" elementFormDefault="qualified">
+  <xsd:schema xmlns:xsd="http://www.w3.org/2001/XMLSchema" xmlns:xs="http://www.w3.org/2001/XMLSchema" xmlns:dms="http://schemas.microsoft.com/office/2006/documentManagement/types" xmlns:pc="http://schemas.microsoft.com/office/infopath/2007/PartnerControls" targetNamespace="d6a03bd9-b31b-493a-b31e-bb4432e88c75" elementFormDefault="qualified">
     <xsd:import namespace="http://schemas.microsoft.com/office/2006/documentManagement/types"/>
     <xsd:import namespace="http://schemas.microsoft.com/office/infopath/2007/PartnerControls"/>
-    <xsd:element name="TaxCatchAll" ma:index="17" nillable="true" ma:displayName="Taxonomy Catch All Column" ma:hidden="true" ma:list="{e1844fe6-43bb-44ca-860b-cdc46f75e607}" ma:internalName="TaxCatchAll" ma:showField="CatchAllData" ma:web="63184760-ab03-4f31-8d05-e57fd1de7cd7">
+    <xsd:element name="TaxCatchAll" ma:index="20" nillable="true" ma:displayName="Taxonomy Catch All Column" ma:hidden="true" ma:list="{8e1fa4af-7bd6-40f1-95bc-3c1c2580a70b}" ma:internalName="TaxCatchAll" ma:showField="CatchAllData" ma:web="d6a03bd9-b31b-493a-b31e-bb4432e88c75">
       <xsd:complexType>
         <xsd:complexContent>
           <xsd:extension base="dms:MultiChoiceLookup">
@@ -1471,8 +1485,8 @@
 <file path=customXml/item3.xml><?xml version="1.0" encoding="utf-8"?>
 <p:properties xmlns:p="http://schemas.microsoft.com/office/2006/metadata/properties" xmlns:xsi="http://www.w3.org/2001/XMLSchema-instance" xmlns:pc="http://schemas.microsoft.com/office/infopath/2007/PartnerControls">
   <documentManagement>
-    <TaxCatchAll xmlns="63184760-ab03-4f31-8d05-e57fd1de7cd7" xsi:nil="true"/>
-    <lcf76f155ced4ddcb4097134ff3c332f xmlns="4a4afeb0-7e72-4d51-8cf1-662855e0da1b">
+    <TaxCatchAll xmlns="d6a03bd9-b31b-493a-b31e-bb4432e88c75" xsi:nil="true"/>
+    <lcf76f155ced4ddcb4097134ff3c332f xmlns="0e881998-9419-4d13-b84d-721ac971c709">
       <Terms xmlns="http://schemas.microsoft.com/office/infopath/2007/PartnerControls"/>
     </lcf76f155ced4ddcb4097134ff3c332f>
   </documentManagement>
@@ -1480,7 +1494,7 @@
 </file>
 
 <file path=customXml/itemProps1.xml><?xml version="1.0" encoding="utf-8"?>
-<ds:datastoreItem xmlns:ds="http://schemas.openxmlformats.org/officeDocument/2006/customXml" ds:itemID="{27B879DA-F4C9-4F09-BE14-7C164A8E1994}"/>
+<ds:datastoreItem xmlns:ds="http://schemas.openxmlformats.org/officeDocument/2006/customXml" ds:itemID="{3729A940-AC6E-41DB-9D3D-2A77A1445722}"/>
 </file>
 
 <file path=customXml/itemProps2.xml><?xml version="1.0" encoding="utf-8"?>

</xml_diff>